<commit_message>
making aesthetic changes to views
</commit_message>
<xml_diff>
--- a/ReGroup2/ProjectWriteupAndBuildInstructions.docx
+++ b/ReGroup2/ProjectWriteupAndBuildInstructions.docx
@@ -603,13 +603,11 @@
       <w:r>
         <w:t xml:space="preserve">Build </w:t>
       </w:r>
-      <w:proofErr w:type="gramStart"/>
-      <w:r>
-        <w:t>And</w:t>
-      </w:r>
-      <w:proofErr w:type="gramEnd"/>
-      <w:r>
-        <w:t xml:space="preserve"> Install Instructions </w:t>
+      <w:r>
+        <w:t>a</w:t>
+      </w:r>
+      <w:r>
+        <w:t xml:space="preserve">nd Install Instructions </w:t>
       </w:r>
     </w:p>
     <w:p>
@@ -629,9 +627,161 @@
         <w:ind w:left="720"/>
       </w:pPr>
       <w:r>
-        <w:t xml:space="preserve">Building the main application is simple.  </w:t>
-      </w:r>
-    </w:p>
+        <w:t>Building the main application is simple.</w:t>
+      </w:r>
+      <w:r>
+        <w:t xml:space="preserve"> Follow these steps to build:</w:t>
+      </w:r>
+    </w:p>
+    <w:p>
+      <w:pPr>
+        <w:pStyle w:val="ListParagraph"/>
+        <w:numPr>
+          <w:ilvl w:val="0"/>
+          <w:numId w:val="7"/>
+        </w:numPr>
+      </w:pPr>
+      <w:r>
+        <w:lastRenderedPageBreak/>
+        <w:t>Clone the git repository with the following command:</w:t>
+      </w:r>
+    </w:p>
+    <w:p>
+      <w:pPr>
+        <w:pStyle w:val="ListParagraph"/>
+        <w:ind w:left="1080"/>
+      </w:pPr>
+      <w:r>
+        <w:t xml:space="preserve">git clone </w:t>
+      </w:r>
+      <w:hyperlink r:id="rId9" w:history="1">
+        <w:r>
+          <w:rPr>
+            <w:rStyle w:val="Hyperlink"/>
+          </w:rPr>
+          <w:t>https://github.com/alexmeier2828/4630f2020.git</w:t>
+        </w:r>
+      </w:hyperlink>
+    </w:p>
+    <w:p>
+      <w:pPr>
+        <w:pStyle w:val="ListParagraph"/>
+        <w:numPr>
+          <w:ilvl w:val="0"/>
+          <w:numId w:val="7"/>
+        </w:numPr>
+      </w:pPr>
+      <w:r>
+        <w:t>Open Android Studio, and click file-&gt;open and navigate to the project folder which is /4630f2020/ReGroup</w:t>
+      </w:r>
+    </w:p>
+    <w:p>
+      <w:pPr>
+        <w:pStyle w:val="ListParagraph"/>
+        <w:numPr>
+          <w:ilvl w:val="0"/>
+          <w:numId w:val="7"/>
+        </w:numPr>
+      </w:pPr>
+      <w:r>
+        <w:t>Wait for the Gradle sync to finish.  The first time you open the project folder, this will take a few minutes to complete.  When the Gradle sync is complete, the green “Run” button will become clickable.</w:t>
+      </w:r>
+    </w:p>
+    <w:p>
+      <w:pPr>
+        <w:pStyle w:val="ListParagraph"/>
+        <w:numPr>
+          <w:ilvl w:val="0"/>
+          <w:numId w:val="7"/>
+        </w:numPr>
+      </w:pPr>
+      <w:r>
+        <w:t xml:space="preserve">Press the Run button to build and run in the emulator.  If you do not have an android virtual device set up already, you will </w:t>
+      </w:r>
+      <w:proofErr w:type="gramStart"/>
+      <w:r>
+        <w:t>prompted</w:t>
+      </w:r>
+      <w:proofErr w:type="gramEnd"/>
+      <w:r>
+        <w:t xml:space="preserve"> </w:t>
+      </w:r>
+      <w:r>
+        <w:t>to do so now. Once the AVD is up and running, the app should start.</w:t>
+      </w:r>
+    </w:p>
+    <w:p>
+      <w:pPr>
+        <w:ind w:left="720"/>
+      </w:pPr>
+      <w:r>
+        <w:t xml:space="preserve">Note: This app has been tested with android API version 30.  It may or may not run on a phone with an earlier version of android than this. </w:t>
+      </w:r>
+    </w:p>
+    <w:p>
+      <w:pPr>
+        <w:ind w:left="720"/>
+      </w:pPr>
+    </w:p>
+    <w:p>
+      <w:pPr>
+        <w:pStyle w:val="Heading2"/>
+        <w:numPr>
+          <w:ilvl w:val="1"/>
+          <w:numId w:val="6"/>
+        </w:numPr>
+      </w:pPr>
+      <w:r>
+        <w:t>Backend Deployment</w:t>
+      </w:r>
+    </w:p>
+    <w:p>
+      <w:pPr>
+        <w:ind w:left="360" w:firstLine="360"/>
+      </w:pPr>
+      <w:r>
+        <w:t xml:space="preserve">The backend for ReGroup is already deployed and running on Google </w:t>
+      </w:r>
+      <w:proofErr w:type="gramStart"/>
+      <w:r>
+        <w:t>Firebase</w:t>
+      </w:r>
+      <w:proofErr w:type="gramEnd"/>
+      <w:r>
+        <w:t xml:space="preserve"> which is linked to my google account, so it </w:t>
+      </w:r>
+      <w:r>
+        <w:rPr>
+          <w:b/>
+          <w:bCs/>
+        </w:rPr>
+        <w:t>does not need to be built locally</w:t>
+      </w:r>
+      <w:r>
+        <w:t xml:space="preserve">, nor can it be deployed without my Google login credentials.  My API implementation resides in a single </w:t>
+      </w:r>
+      <w:r>
+        <w:t>JavaScript</w:t>
+      </w:r>
+      <w:r>
+        <w:t xml:space="preserve"> file “/4630f2020/ReGroup/server/functions/index.js”</w:t>
+      </w:r>
+      <w:r>
+        <w:t xml:space="preserve">.  If there are any questions about my backend implementation, I can be contacted at my student email, </w:t>
+      </w:r>
+      <w:hyperlink r:id="rId10" w:history="1">
+        <w:r>
+          <w:rPr>
+            <w:rStyle w:val="Hyperlink"/>
+          </w:rPr>
+          <w:t>alex_meier@student.uml.edu</w:t>
+        </w:r>
+      </w:hyperlink>
+      <w:r>
+        <w:t>.</w:t>
+      </w:r>
+    </w:p>
+    <w:p/>
     <w:p>
       <w:pPr>
         <w:pStyle w:val="Heading2"/>
@@ -1190,6 +1340,95 @@
     </w:lvl>
   </w:abstractNum>
   <w:abstractNum w:abstractNumId="5" w15:restartNumberingAfterBreak="0">
+    <w:nsid w:val="774F6C30"/>
+    <w:multiLevelType w:val="hybridMultilevel"/>
+    <w:tmpl w:val="1722F050"/>
+    <w:lvl w:ilvl="0" w:tplc="638C89A6">
+      <w:start w:val="1"/>
+      <w:numFmt w:val="decimal"/>
+      <w:lvlText w:val="%1."/>
+      <w:lvlJc w:val="left"/>
+      <w:pPr>
+        <w:ind w:left="1080" w:hanging="360"/>
+      </w:pPr>
+      <w:rPr>
+        <w:rFonts w:hint="default"/>
+      </w:rPr>
+    </w:lvl>
+    <w:lvl w:ilvl="1" w:tplc="04090019" w:tentative="1">
+      <w:start w:val="1"/>
+      <w:numFmt w:val="lowerLetter"/>
+      <w:lvlText w:val="%2."/>
+      <w:lvlJc w:val="left"/>
+      <w:pPr>
+        <w:ind w:left="1800" w:hanging="360"/>
+      </w:pPr>
+    </w:lvl>
+    <w:lvl w:ilvl="2" w:tplc="0409001B" w:tentative="1">
+      <w:start w:val="1"/>
+      <w:numFmt w:val="lowerRoman"/>
+      <w:lvlText w:val="%3."/>
+      <w:lvlJc w:val="right"/>
+      <w:pPr>
+        <w:ind w:left="2520" w:hanging="180"/>
+      </w:pPr>
+    </w:lvl>
+    <w:lvl w:ilvl="3" w:tplc="0409000F" w:tentative="1">
+      <w:start w:val="1"/>
+      <w:numFmt w:val="decimal"/>
+      <w:lvlText w:val="%4."/>
+      <w:lvlJc w:val="left"/>
+      <w:pPr>
+        <w:ind w:left="3240" w:hanging="360"/>
+      </w:pPr>
+    </w:lvl>
+    <w:lvl w:ilvl="4" w:tplc="04090019" w:tentative="1">
+      <w:start w:val="1"/>
+      <w:numFmt w:val="lowerLetter"/>
+      <w:lvlText w:val="%5."/>
+      <w:lvlJc w:val="left"/>
+      <w:pPr>
+        <w:ind w:left="3960" w:hanging="360"/>
+      </w:pPr>
+    </w:lvl>
+    <w:lvl w:ilvl="5" w:tplc="0409001B" w:tentative="1">
+      <w:start w:val="1"/>
+      <w:numFmt w:val="lowerRoman"/>
+      <w:lvlText w:val="%6."/>
+      <w:lvlJc w:val="right"/>
+      <w:pPr>
+        <w:ind w:left="4680" w:hanging="180"/>
+      </w:pPr>
+    </w:lvl>
+    <w:lvl w:ilvl="6" w:tplc="0409000F" w:tentative="1">
+      <w:start w:val="1"/>
+      <w:numFmt w:val="decimal"/>
+      <w:lvlText w:val="%7."/>
+      <w:lvlJc w:val="left"/>
+      <w:pPr>
+        <w:ind w:left="5400" w:hanging="360"/>
+      </w:pPr>
+    </w:lvl>
+    <w:lvl w:ilvl="7" w:tplc="04090019" w:tentative="1">
+      <w:start w:val="1"/>
+      <w:numFmt w:val="lowerLetter"/>
+      <w:lvlText w:val="%8."/>
+      <w:lvlJc w:val="left"/>
+      <w:pPr>
+        <w:ind w:left="6120" w:hanging="360"/>
+      </w:pPr>
+    </w:lvl>
+    <w:lvl w:ilvl="8" w:tplc="0409001B" w:tentative="1">
+      <w:start w:val="1"/>
+      <w:numFmt w:val="lowerRoman"/>
+      <w:lvlText w:val="%9."/>
+      <w:lvlJc w:val="right"/>
+      <w:pPr>
+        <w:ind w:left="6840" w:hanging="180"/>
+      </w:pPr>
+    </w:lvl>
+  </w:abstractNum>
+  <w:abstractNum w:abstractNumId="6" w15:restartNumberingAfterBreak="0">
     <w:nsid w:val="79E35BFF"/>
     <w:multiLevelType w:val="hybridMultilevel"/>
     <w:tmpl w:val="2A8C9AE2"/>
@@ -1309,7 +1548,7 @@
     <w:abstractNumId w:val="0"/>
   </w:num>
   <w:num w:numId="3">
-    <w:abstractNumId w:val="5"/>
+    <w:abstractNumId w:val="6"/>
   </w:num>
   <w:num w:numId="4">
     <w:abstractNumId w:val="3"/>
@@ -1319,6 +1558,9 @@
   </w:num>
   <w:num w:numId="6">
     <w:abstractNumId w:val="4"/>
+  </w:num>
+  <w:num w:numId="7">
+    <w:abstractNumId w:val="5"/>
   </w:num>
 </w:numbering>
 </file>
@@ -1999,6 +2241,29 @@
       <w:szCs w:val="26"/>
     </w:rPr>
   </w:style>
+  <w:style w:type="character" w:styleId="Hyperlink">
+    <w:name w:val="Hyperlink"/>
+    <w:basedOn w:val="DefaultParagraphFont"/>
+    <w:uiPriority w:val="99"/>
+    <w:unhideWhenUsed/>
+    <w:rsid w:val="007A12A8"/>
+    <w:rPr>
+      <w:color w:val="0563C1" w:themeColor="hyperlink"/>
+      <w:u w:val="single"/>
+    </w:rPr>
+  </w:style>
+  <w:style w:type="character" w:styleId="UnresolvedMention">
+    <w:name w:val="Unresolved Mention"/>
+    <w:basedOn w:val="DefaultParagraphFont"/>
+    <w:uiPriority w:val="99"/>
+    <w:semiHidden/>
+    <w:unhideWhenUsed/>
+    <w:rsid w:val="007A12A8"/>
+    <w:rPr>
+      <w:color w:val="605E5C"/>
+      <w:shd w:val="clear" w:color="auto" w:fill="E1DFDD"/>
+    </w:rPr>
+  </w:style>
 </w:styles>
 </file>
 

</xml_diff>